<commit_message>
Task.373# -MayurPaghdal-05-08-2017: Vendor Drop down update - Doc Updation
</commit_message>
<xml_diff>
--- a/Task#373 - MayurPaghdal_05082017-18-20-00.docx
+++ b/Task#373 - MayurPaghdal_05082017-18-20-00.docx
@@ -1,10 +1,37 @@
 
 <file path=word/document.xml><?xml version="1.0" encoding="utf-8"?>
-<w:document xmlns:wpc="http://schemas.microsoft.com/office/word/2010/wordprocessingCanvas" xmlns:mc="http://schemas.openxmlformats.org/markup-compatibility/2006" xmlns:o="urn:schemas-microsoft-com:office:office" xmlns:r="http://schemas.openxmlformats.org/officeDocument/2006/relationships" xmlns:m="http://schemas.openxmlformats.org/officeDocument/2006/math" xmlns:v="urn:schemas-microsoft-com:vml" xmlns:wp14="http://schemas.microsoft.com/office/word/2010/wordprocessingDrawing" xmlns:wp="http://schemas.openxmlformats.org/drawingml/2006/wordprocessingDrawing" xmlns:w10="urn:schemas-microsoft-com:office:word" xmlns:w="http://schemas.openxmlformats.org/wordprocessingml/2006/main" xmlns:w14="http://schemas.microsoft.com/office/word/2010/wordml" xmlns:w15="http://schemas.microsoft.com/office/word/2012/wordml" xmlns:wpg="http://schemas.microsoft.com/office/word/2010/wordprocessingGroup" xmlns:wpi="http://schemas.microsoft.com/office/word/2010/wordprocessingInk" xmlns:wne="http://schemas.microsoft.com/office/word/2006/wordml" xmlns:wps="http://schemas.microsoft.com/office/word/2010/wordprocessingShape" mc:Ignorable="w14 w15 wp14">
+<w:document xmlns:wpc="http://schemas.microsoft.com/office/word/2010/wordprocessingCanvas" xmlns:cx="http://schemas.microsoft.com/office/drawing/2014/chartex" xmlns:cx1="http://schemas.microsoft.com/office/drawing/2015/9/8/chartex" xmlns:cx2="http://schemas.microsoft.com/office/drawing/2015/10/21/chartex" xmlns:cx3="http://schemas.microsoft.com/office/drawing/2016/5/9/chartex" xmlns:cx4="http://schemas.microsoft.com/office/drawing/2016/5/10/chartex" xmlns:cx5="http://schemas.microsoft.com/office/drawing/2016/5/11/chartex" xmlns:cx6="http://schemas.microsoft.com/office/drawing/2016/5/12/chartex" xmlns:cx7="http://schemas.microsoft.com/office/drawing/2016/5/13/chartex" xmlns:cx8="http://schemas.microsoft.com/office/drawing/2016/5/14/chartex" xmlns:mc="http://schemas.openxmlformats.org/markup-compatibility/2006" xmlns:aink="http://schemas.microsoft.com/office/drawing/2016/ink" xmlns:o="urn:schemas-microsoft-com:office:office" xmlns:r="http://schemas.openxmlformats.org/officeDocument/2006/relationships" xmlns:m="http://schemas.openxmlformats.org/officeDocument/2006/math" xmlns:v="urn:schemas-microsoft-com:vml" xmlns:wp14="http://schemas.microsoft.com/office/word/2010/wordprocessingDrawing" xmlns:wp="http://schemas.openxmlformats.org/drawingml/2006/wordprocessingDrawing" xmlns:w10="urn:schemas-microsoft-com:office:word" xmlns:w="http://schemas.openxmlformats.org/wordprocessingml/2006/main" xmlns:w14="http://schemas.microsoft.com/office/word/2010/wordml" xmlns:w15="http://schemas.microsoft.com/office/word/2012/wordml" xmlns:w16se="http://schemas.microsoft.com/office/word/2015/wordml/symex" xmlns:wpg="http://schemas.microsoft.com/office/word/2010/wordprocessingGroup" xmlns:wpi="http://schemas.microsoft.com/office/word/2010/wordprocessingInk" xmlns:wne="http://schemas.microsoft.com/office/word/2006/wordml" xmlns:wps="http://schemas.microsoft.com/office/word/2010/wordprocessingShape" mc:Ignorable="w14 w15 w16se wp14">
   <w:body>
     <w:p>
       <w:r>
-        <w:t>Task.473# -LiyoJose-28-04-2017: GitHub Automation Work</w:t>
+        <w:t>Task.</w:t>
+      </w:r>
+      <w:r>
+        <w:t>3</w:t>
+      </w:r>
+      <w:r>
+        <w:t>73# -</w:t>
+      </w:r>
+      <w:r>
+        <w:t>MayurPaghdal</w:t>
+      </w:r>
+      <w:r>
+        <w:t>-</w:t>
+      </w:r>
+      <w:r>
+        <w:t>05</w:t>
+      </w:r>
+      <w:r>
+        <w:t>-0</w:t>
+      </w:r>
+      <w:r>
+        <w:t>8</w:t>
+      </w:r>
+      <w:r>
+        <w:t xml:space="preserve">-2017: </w:t>
+      </w:r>
+      <w:r>
+        <w:t>Vendor Drop down update</w:t>
       </w:r>
     </w:p>
     <w:p/>
@@ -21,8 +48,16 @@
           <w:numId w:val="1"/>
         </w:numPr>
       </w:pPr>
-      <w:r>
-        <w:t>EditUser.aspx</w:t>
+      <w:proofErr w:type="spellStart"/>
+      <w:r>
+        <w:t>Sr_App</w:t>
+      </w:r>
+      <w:proofErr w:type="spellEnd"/>
+      <w:r>
+        <w:t xml:space="preserve"> &gt; Procurement</w:t>
+      </w:r>
+      <w:r>
+        <w:t>.aspx</w:t>
       </w:r>
     </w:p>
     <w:p>
@@ -33,9 +68,22 @@
           <w:numId w:val="1"/>
         </w:numPr>
       </w:pPr>
-      <w:r>
-        <w:t>EdiUser.aspx.cs</w:t>
-      </w:r>
+      <w:proofErr w:type="spellStart"/>
+      <w:r>
+        <w:t>Sr_App</w:t>
+      </w:r>
+      <w:proofErr w:type="spellEnd"/>
+      <w:r>
+        <w:t xml:space="preserve"> &gt; </w:t>
+      </w:r>
+      <w:proofErr w:type="spellStart"/>
+      <w:r>
+        <w:t>Procurement</w:t>
+      </w:r>
+      <w:r>
+        <w:t>.aspx.cs</w:t>
+      </w:r>
+      <w:proofErr w:type="spellEnd"/>
     </w:p>
     <w:p>
       <w:pPr>
@@ -46,8 +94,13 @@
         </w:numPr>
       </w:pPr>
       <w:r>
-        <w:t>JG_Prospect.web.csproj</w:t>
-      </w:r>
+        <w:t xml:space="preserve">BLL &gt; </w:t>
+      </w:r>
+      <w:proofErr w:type="spellStart"/>
+      <w:r>
+        <w:t>VendorBLL.cs</w:t>
+      </w:r>
+      <w:proofErr w:type="spellEnd"/>
     </w:p>
     <w:p>
       <w:pPr>
@@ -58,8 +111,13 @@
         </w:numPr>
       </w:pPr>
       <w:r>
-        <w:t>Packages.config</w:t>
-      </w:r>
+        <w:t xml:space="preserve">DAL &gt; </w:t>
+      </w:r>
+      <w:proofErr w:type="spellStart"/>
+      <w:r>
+        <w:t>VendorDAL.cs</w:t>
+      </w:r>
+      <w:proofErr w:type="spellEnd"/>
     </w:p>
     <w:p>
       <w:pPr>
@@ -69,85 +127,51 @@
           <w:numId w:val="1"/>
         </w:numPr>
       </w:pPr>
-      <w:r>
-        <w:t>Web.config</w:t>
-      </w:r>
-    </w:p>
-    <w:p/>
-    <w:p>
-      <w:r>
-        <w:t xml:space="preserve">Note: </w:t>
-      </w:r>
-    </w:p>
-    <w:p/>
-    <w:p>
-      <w:pPr>
-        <w:rPr>
-          <w:color w:val="FF0000"/>
-        </w:rPr>
-      </w:pPr>
-      <w:r>
-        <w:rPr>
-          <w:color w:val="FF0000"/>
-        </w:rPr>
-        <w:t>Added Octokit reference to the web project using nugget from package manager console. (Install-Package Octokit -Version 0.24.0)</w:t>
+      <w:proofErr w:type="spellStart"/>
+      <w:r>
+        <w:t>Css</w:t>
+      </w:r>
+      <w:proofErr w:type="spellEnd"/>
+      <w:r>
+        <w:t xml:space="preserve"> &gt; screen.css</w:t>
       </w:r>
     </w:p>
     <w:p>
-      <w:r>
-        <w:t xml:space="preserve">Please update the below entries in web.config file: </w:t>
-      </w:r>
+      <w:pPr>
+        <w:pStyle w:val="ListParagraph"/>
+        <w:numPr>
+          <w:ilvl w:val="0"/>
+          <w:numId w:val="1"/>
+        </w:numPr>
+      </w:pPr>
+      <w:proofErr w:type="spellStart"/>
+      <w:r>
+        <w:t>JG_Prospect.WebAPI</w:t>
+      </w:r>
+      <w:r>
+        <w:t>.csproj</w:t>
+      </w:r>
+      <w:proofErr w:type="spellEnd"/>
     </w:p>
     <w:p>
-      <w:r>
-        <w:t>&lt;add key="GitRepoName" value="reponame" /&gt;</w:t>
-      </w:r>
-    </w:p>
-    <w:p>
-      <w:r>
-        <w:t>&lt;add key="GitRepoAdminName" value="adminname" /&gt;</w:t>
-      </w:r>
-    </w:p>
-    <w:p>
-      <w:r>
-        <w:t>&lt;add key="GitRepoAdminLoginId" value="username@gmail.com" /&gt;</w:t>
-      </w:r>
-    </w:p>
-    <w:p>
-      <w:r>
-        <w:t>&lt;add key="GitRepoAdminPassword" value="password" /&gt;</w:t>
-      </w:r>
-    </w:p>
-    <w:p/>
-    <w:p>
-      <w:r>
-        <w:t xml:space="preserve">Also make sure </w:t>
-      </w:r>
-      <w:r>
-        <w:t>[dbo].[tblInstallUsers]</w:t>
-      </w:r>
-      <w:r>
-        <w:t xml:space="preserve"> table </w:t>
-      </w:r>
-      <w:r>
-        <w:t>[GitHubUserName]</w:t>
-      </w:r>
-      <w:r>
-        <w:t xml:space="preserve"> Column has correct value for the user. </w:t>
-      </w:r>
-      <w:r>
-        <w:t xml:space="preserve">Update the SP </w:t>
-      </w:r>
-      <w:r>
-        <w:t>[dbo].[UDP_ChangeStatus]</w:t>
-      </w:r>
-      <w:r>
-        <w:t xml:space="preserve"> . Please run the .sql file. </w:t>
+      <w:pPr>
+        <w:pStyle w:val="ListParagraph"/>
+        <w:numPr>
+          <w:ilvl w:val="0"/>
+          <w:numId w:val="1"/>
+        </w:numPr>
+      </w:pPr>
+      <w:proofErr w:type="spellStart"/>
+      <w:r>
+        <w:t>JG_Prospect.web</w:t>
+      </w:r>
+      <w:r>
+        <w:t>.csproj</w:t>
       </w:r>
       <w:bookmarkStart w:id="0" w:name="_GoBack"/>
       <w:bookmarkEnd w:id="0"/>
+      <w:proofErr w:type="spellEnd"/>
     </w:p>
-    <w:p/>
     <w:p/>
     <w:sectPr>
       <w:pgSz w:w="11906" w:h="16838"/>
@@ -160,7 +184,7 @@
 </file>
 
 <file path=word/numbering.xml><?xml version="1.0" encoding="utf-8"?>
-<w:numbering xmlns:wpc="http://schemas.microsoft.com/office/word/2010/wordprocessingCanvas" xmlns:mc="http://schemas.openxmlformats.org/markup-compatibility/2006" xmlns:o="urn:schemas-microsoft-com:office:office" xmlns:r="http://schemas.openxmlformats.org/officeDocument/2006/relationships" xmlns:m="http://schemas.openxmlformats.org/officeDocument/2006/math" xmlns:v="urn:schemas-microsoft-com:vml" xmlns:wp14="http://schemas.microsoft.com/office/word/2010/wordprocessingDrawing" xmlns:wp="http://schemas.openxmlformats.org/drawingml/2006/wordprocessingDrawing" xmlns:w10="urn:schemas-microsoft-com:office:word" xmlns:w="http://schemas.openxmlformats.org/wordprocessingml/2006/main" xmlns:w14="http://schemas.microsoft.com/office/word/2010/wordml" xmlns:w15="http://schemas.microsoft.com/office/word/2012/wordml" xmlns:wpg="http://schemas.microsoft.com/office/word/2010/wordprocessingGroup" xmlns:wpi="http://schemas.microsoft.com/office/word/2010/wordprocessingInk" xmlns:wne="http://schemas.microsoft.com/office/word/2006/wordml" xmlns:wps="http://schemas.microsoft.com/office/word/2010/wordprocessingShape" mc:Ignorable="w14 w15 wp14">
+<w:numbering xmlns:wpc="http://schemas.microsoft.com/office/word/2010/wordprocessingCanvas" xmlns:cx="http://schemas.microsoft.com/office/drawing/2014/chartex" xmlns:cx1="http://schemas.microsoft.com/office/drawing/2015/9/8/chartex" xmlns:cx2="http://schemas.microsoft.com/office/drawing/2015/10/21/chartex" xmlns:cx3="http://schemas.microsoft.com/office/drawing/2016/5/9/chartex" xmlns:cx4="http://schemas.microsoft.com/office/drawing/2016/5/10/chartex" xmlns:cx5="http://schemas.microsoft.com/office/drawing/2016/5/11/chartex" xmlns:cx6="http://schemas.microsoft.com/office/drawing/2016/5/12/chartex" xmlns:cx7="http://schemas.microsoft.com/office/drawing/2016/5/13/chartex" xmlns:cx8="http://schemas.microsoft.com/office/drawing/2016/5/14/chartex" xmlns:mc="http://schemas.openxmlformats.org/markup-compatibility/2006" xmlns:aink="http://schemas.microsoft.com/office/drawing/2016/ink" xmlns:o="urn:schemas-microsoft-com:office:office" xmlns:r="http://schemas.openxmlformats.org/officeDocument/2006/relationships" xmlns:m="http://schemas.openxmlformats.org/officeDocument/2006/math" xmlns:v="urn:schemas-microsoft-com:vml" xmlns:wp14="http://schemas.microsoft.com/office/word/2010/wordprocessingDrawing" xmlns:wp="http://schemas.openxmlformats.org/drawingml/2006/wordprocessingDrawing" xmlns:w10="urn:schemas-microsoft-com:office:word" xmlns:w="http://schemas.openxmlformats.org/wordprocessingml/2006/main" xmlns:w14="http://schemas.microsoft.com/office/word/2010/wordml" xmlns:w15="http://schemas.microsoft.com/office/word/2012/wordml" xmlns:w16se="http://schemas.microsoft.com/office/word/2015/wordml/symex" xmlns:wpg="http://schemas.microsoft.com/office/word/2010/wordprocessingGroup" xmlns:wpi="http://schemas.microsoft.com/office/word/2010/wordprocessingInk" xmlns:wne="http://schemas.microsoft.com/office/word/2006/wordml" xmlns:wps="http://schemas.microsoft.com/office/word/2010/wordprocessingShape" mc:Ignorable="w14 w15 w16se wp14">
   <w:abstractNum w:abstractNumId="0" w15:restartNumberingAfterBreak="0">
     <w:nsid w:val="6C251744"/>
     <w:multiLevelType w:val="hybridMultilevel"/>
@@ -257,7 +281,7 @@
 </file>
 
 <file path=word/styles.xml><?xml version="1.0" encoding="utf-8"?>
-<w:styles xmlns:mc="http://schemas.openxmlformats.org/markup-compatibility/2006" xmlns:r="http://schemas.openxmlformats.org/officeDocument/2006/relationships" xmlns:w="http://schemas.openxmlformats.org/wordprocessingml/2006/main" xmlns:w14="http://schemas.microsoft.com/office/word/2010/wordml" xmlns:w15="http://schemas.microsoft.com/office/word/2012/wordml" mc:Ignorable="w14 w15">
+<w:styles xmlns:mc="http://schemas.openxmlformats.org/markup-compatibility/2006" xmlns:r="http://schemas.openxmlformats.org/officeDocument/2006/relationships" xmlns:w="http://schemas.openxmlformats.org/wordprocessingml/2006/main" xmlns:w14="http://schemas.microsoft.com/office/word/2010/wordml" xmlns:w15="http://schemas.microsoft.com/office/word/2012/wordml" xmlns:w16se="http://schemas.microsoft.com/office/word/2015/wordml/symex" mc:Ignorable="w14 w15 w16se">
   <w:docDefaults>
     <w:rPrDefault>
       <w:rPr>
@@ -273,7 +297,7 @@
       </w:pPr>
     </w:pPrDefault>
   </w:docDefaults>
-  <w:latentStyles w:defLockedState="0" w:defUIPriority="99" w:defSemiHidden="0" w:defUnhideWhenUsed="0" w:defQFormat="0" w:count="371">
+  <w:latentStyles w:defLockedState="0" w:defUIPriority="99" w:defSemiHidden="0" w:defUnhideWhenUsed="0" w:defQFormat="0" w:count="374">
     <w:lsdException w:name="Normal" w:uiPriority="0" w:qFormat="1"/>
     <w:lsdException w:name="heading 1" w:uiPriority="9" w:qFormat="1"/>
     <w:lsdException w:name="heading 2" w:semiHidden="1" w:uiPriority="9" w:unhideWhenUsed="1" w:qFormat="1"/>
@@ -379,7 +403,6 @@
     <w:lsdException w:name="HTML Sample" w:semiHidden="1" w:unhideWhenUsed="1"/>
     <w:lsdException w:name="HTML Typewriter" w:semiHidden="1" w:unhideWhenUsed="1"/>
     <w:lsdException w:name="HTML Variable" w:semiHidden="1" w:unhideWhenUsed="1"/>
-    <w:lsdException w:name="Normal Table" w:semiHidden="1" w:unhideWhenUsed="1"/>
     <w:lsdException w:name="annotation subject" w:semiHidden="1" w:unhideWhenUsed="1"/>
     <w:lsdException w:name="No List" w:semiHidden="1" w:unhideWhenUsed="1"/>
     <w:lsdException w:name="Outline List 1" w:semiHidden="1" w:unhideWhenUsed="1"/>
@@ -424,7 +447,6 @@
     <w:lsdException w:name="Table Professional" w:semiHidden="1" w:unhideWhenUsed="1"/>
     <w:lsdException w:name="Table Subtle 1" w:semiHidden="1" w:unhideWhenUsed="1"/>
     <w:lsdException w:name="Table Subtle 2" w:semiHidden="1" w:unhideWhenUsed="1"/>
-    <w:lsdException w:name="Table Web 1" w:semiHidden="1" w:unhideWhenUsed="1"/>
     <w:lsdException w:name="Table Web 2" w:semiHidden="1" w:unhideWhenUsed="1"/>
     <w:lsdException w:name="Table Web 3" w:semiHidden="1" w:unhideWhenUsed="1"/>
     <w:lsdException w:name="Balloon Text" w:semiHidden="1" w:unhideWhenUsed="1"/>
@@ -645,6 +667,9 @@
     <w:lsdException w:name="List Table 5 Dark Accent 6" w:uiPriority="50"/>
     <w:lsdException w:name="List Table 6 Colorful Accent 6" w:uiPriority="51"/>
     <w:lsdException w:name="List Table 7 Colorful Accent 6" w:uiPriority="52"/>
+    <w:lsdException w:name="Mention" w:semiHidden="1" w:unhideWhenUsed="1"/>
+    <w:lsdException w:name="Smart Hyperlink" w:semiHidden="1" w:unhideWhenUsed="1"/>
+    <w:lsdException w:name="Hashtag" w:semiHidden="1" w:unhideWhenUsed="1"/>
   </w:latentStyles>
   <w:style w:type="paragraph" w:default="1" w:styleId="Normal">
     <w:name w:val="Normal"/>

</xml_diff>